<commit_message>
fix express-http-proxy multiform bug
</commit_message>
<xml_diff>
--- a/CV/Logan.docx
+++ b/CV/Logan.docx
@@ -22,7 +22,7 @@
           <w:sz w:val="36"/>
           <w:szCs w:val="36"/>
         </w:rPr>
-        <w:t>Logan</w:t>
+        <w:t>Spongebob</w:t>
       </w:r>
       <w:bookmarkStart w:id="0" w:name="_GoBack"/>
       <w:bookmarkEnd w:id="0"/>
@@ -162,23 +162,13 @@
           <w:szCs w:val="36"/>
         </w:rPr>
       </w:pPr>
-      <w:proofErr w:type="spellStart"/>
       <w:r>
         <w:rPr>
           <w:rFonts w:ascii="Times New Roman" w:hAnsi="Times New Roman" w:cs="Times New Roman"/>
           <w:sz w:val="24"/>
           <w:szCs w:val="36"/>
         </w:rPr>
-        <w:t>Github</w:t>
-      </w:r>
-      <w:proofErr w:type="spellEnd"/>
-      <w:r>
-        <w:rPr>
-          <w:rFonts w:ascii="Times New Roman" w:hAnsi="Times New Roman" w:cs="Times New Roman"/>
-          <w:sz w:val="24"/>
-          <w:szCs w:val="36"/>
-        </w:rPr>
-        <w:t xml:space="preserve">: </w:t>
+        <w:t xml:space="preserve">Github: </w:t>
       </w:r>
       <w:r>
         <w:rPr>
@@ -320,21 +310,7 @@
         <w:rPr>
           <w:rFonts w:ascii="Times New Roman" w:hAnsi="Times New Roman" w:cs="Times New Roman"/>
         </w:rPr>
-        <w:t xml:space="preserve">MERN stack (MongoDB, express, react, </w:t>
-      </w:r>
-      <w:proofErr w:type="spellStart"/>
-      <w:r>
-        <w:rPr>
-          <w:rFonts w:ascii="Times New Roman" w:hAnsi="Times New Roman" w:cs="Times New Roman"/>
-        </w:rPr>
-        <w:t>Nodejs</w:t>
-      </w:r>
-      <w:proofErr w:type="spellEnd"/>
-      <w:r>
-        <w:rPr>
-          <w:rFonts w:ascii="Times New Roman" w:hAnsi="Times New Roman" w:cs="Times New Roman"/>
-        </w:rPr>
-        <w:t>, redux, router4) for a single page fast loading chat app.</w:t>
+        <w:t>MERN stack (MongoDB, express, react, Nodejs, redux, router4) for a single page fast loading chat app.</w:t>
       </w:r>
     </w:p>
     <w:p>
@@ -352,39 +328,17 @@
           <w:rFonts w:ascii="Times New Roman" w:hAnsi="Times New Roman" w:cs="Times New Roman"/>
         </w:rPr>
       </w:pPr>
-      <w:proofErr w:type="spellStart"/>
-      <w:r>
-        <w:rPr>
-          <w:rFonts w:ascii="Times New Roman" w:hAnsi="Times New Roman" w:cs="Times New Roman"/>
-        </w:rPr>
-        <w:t>Axios</w:t>
-      </w:r>
-      <w:proofErr w:type="spellEnd"/>
-      <w:r>
-        <w:rPr>
-          <w:rFonts w:ascii="Times New Roman" w:hAnsi="Times New Roman" w:cs="Times New Roman"/>
-        </w:rPr>
-        <w:t xml:space="preserve"> (Promise syntax) </w:t>
-      </w:r>
-      <w:r>
-        <w:rPr>
-          <w:rFonts w:ascii="Times New Roman" w:hAnsi="Times New Roman" w:cs="Times New Roman"/>
-        </w:rPr>
-        <w:t xml:space="preserve">for </w:t>
-      </w:r>
-      <w:proofErr w:type="spellStart"/>
-      <w:r>
-        <w:rPr>
-          <w:rFonts w:ascii="Times New Roman" w:hAnsi="Times New Roman" w:cs="Times New Roman"/>
-        </w:rPr>
-        <w:t>async</w:t>
-      </w:r>
-      <w:proofErr w:type="spellEnd"/>
-      <w:r>
-        <w:rPr>
-          <w:rFonts w:ascii="Times New Roman" w:hAnsi="Times New Roman" w:cs="Times New Roman"/>
-        </w:rPr>
-        <w:t xml:space="preserve"> requests </w:t>
+      <w:r>
+        <w:rPr>
+          <w:rFonts w:ascii="Times New Roman" w:hAnsi="Times New Roman" w:cs="Times New Roman"/>
+        </w:rPr>
+        <w:t xml:space="preserve">Axios (Promise syntax) </w:t>
+      </w:r>
+      <w:r>
+        <w:rPr>
+          <w:rFonts w:ascii="Times New Roman" w:hAnsi="Times New Roman" w:cs="Times New Roman"/>
+        </w:rPr>
+        <w:t xml:space="preserve">for async requests </w:t>
       </w:r>
       <w:r>
         <w:rPr>
@@ -398,19 +352,11 @@
         </w:rPr>
         <w:t xml:space="preserve">user info and </w:t>
       </w:r>
-      <w:proofErr w:type="spellStart"/>
-      <w:r>
-        <w:rPr>
-          <w:rFonts w:ascii="Times New Roman" w:hAnsi="Times New Roman" w:cs="Times New Roman"/>
-        </w:rPr>
-        <w:t>and</w:t>
-      </w:r>
-      <w:proofErr w:type="spellEnd"/>
-      <w:r>
-        <w:rPr>
-          <w:rFonts w:ascii="Times New Roman" w:hAnsi="Times New Roman" w:cs="Times New Roman"/>
-        </w:rPr>
-        <w:t xml:space="preserve"> socket.io </w:t>
+      <w:r>
+        <w:rPr>
+          <w:rFonts w:ascii="Times New Roman" w:hAnsi="Times New Roman" w:cs="Times New Roman"/>
+        </w:rPr>
+        <w:t xml:space="preserve">and socket.io </w:t>
       </w:r>
       <w:r>
         <w:rPr>
@@ -747,35 +693,7 @@
         <w:rPr>
           <w:rFonts w:ascii="Times New Roman" w:hAnsi="Times New Roman" w:cs="Times New Roman"/>
         </w:rPr>
-        <w:t xml:space="preserve">Server side supported by </w:t>
-      </w:r>
-      <w:proofErr w:type="spellStart"/>
-      <w:r>
-        <w:rPr>
-          <w:rFonts w:ascii="Times New Roman" w:hAnsi="Times New Roman" w:cs="Times New Roman"/>
-        </w:rPr>
-        <w:t>SpringMVC</w:t>
-      </w:r>
-      <w:proofErr w:type="spellEnd"/>
-      <w:r>
-        <w:rPr>
-          <w:rFonts w:ascii="Times New Roman" w:hAnsi="Times New Roman" w:cs="Times New Roman"/>
-        </w:rPr>
-        <w:t xml:space="preserve"> with </w:t>
-      </w:r>
-      <w:proofErr w:type="spellStart"/>
-      <w:r>
-        <w:rPr>
-          <w:rFonts w:ascii="Times New Roman" w:hAnsi="Times New Roman" w:cs="Times New Roman"/>
-        </w:rPr>
-        <w:t>MyBatis</w:t>
-      </w:r>
-      <w:proofErr w:type="spellEnd"/>
-      <w:r>
-        <w:rPr>
-          <w:rFonts w:ascii="Times New Roman" w:hAnsi="Times New Roman" w:cs="Times New Roman"/>
-        </w:rPr>
-        <w:t xml:space="preserve"> plugin (for MySQL) for potential scaling of the site in the future.</w:t>
+        <w:t>Server side supported by SpringMVC with MyBatis plugin (for MySQL) for potential scaling of the site in the future.</w:t>
       </w:r>
     </w:p>
     <w:p>
@@ -874,21 +792,7 @@
         <w:rPr>
           <w:rFonts w:ascii="Times New Roman" w:hAnsi="Times New Roman" w:cs="Times New Roman"/>
         </w:rPr>
-        <w:t xml:space="preserve">I also built some side projects involving lots of CSS3 and object-oriented programming features, such as the animated photo gallery and a </w:t>
-      </w:r>
-      <w:proofErr w:type="spellStart"/>
-      <w:r>
-        <w:rPr>
-          <w:rFonts w:ascii="Times New Roman" w:hAnsi="Times New Roman" w:cs="Times New Roman"/>
-        </w:rPr>
-        <w:t>tetris</w:t>
-      </w:r>
-      <w:proofErr w:type="spellEnd"/>
-      <w:r>
-        <w:rPr>
-          <w:rFonts w:ascii="Times New Roman" w:hAnsi="Times New Roman" w:cs="Times New Roman"/>
-        </w:rPr>
-        <w:t xml:space="preserve"> battling game. Please visit my portfolio for more details.</w:t>
+        <w:t>I also built some side projects involving lots of CSS3 and object-oriented programming features, such as the animated photo gallery and a tetris battling game. Please visit my portfolio for more details.</w:t>
       </w:r>
     </w:p>
     <w:p>
@@ -980,42 +884,18 @@
         </w:rPr>
         <w:t xml:space="preserve">node.js, </w:t>
       </w:r>
-      <w:proofErr w:type="spellStart"/>
-      <w:r>
-        <w:rPr>
-          <w:rFonts w:ascii="Times New Roman" w:hAnsi="Times New Roman" w:cs="Times New Roman"/>
-        </w:rPr>
-        <w:t>springMVC</w:t>
-      </w:r>
-      <w:proofErr w:type="spellEnd"/>
-      <w:r>
-        <w:rPr>
-          <w:rFonts w:ascii="Times New Roman" w:hAnsi="Times New Roman" w:cs="Times New Roman"/>
-        </w:rPr>
-        <w:t xml:space="preserve">, semantic UI, SASS/SCSS, gulp, </w:t>
-      </w:r>
-      <w:proofErr w:type="spellStart"/>
-      <w:r>
-        <w:rPr>
-          <w:rFonts w:ascii="Times New Roman" w:hAnsi="Times New Roman" w:cs="Times New Roman"/>
-        </w:rPr>
-        <w:t>webpack</w:t>
-      </w:r>
-      <w:proofErr w:type="spellEnd"/>
-      <w:r>
-        <w:rPr>
-          <w:rFonts w:ascii="Times New Roman" w:hAnsi="Times New Roman" w:cs="Times New Roman"/>
-        </w:rPr>
-        <w:t xml:space="preserve">, </w:t>
-      </w:r>
-      <w:proofErr w:type="spellStart"/>
-      <w:r>
-        <w:rPr>
-          <w:rFonts w:ascii="Times New Roman" w:hAnsi="Times New Roman" w:cs="Times New Roman"/>
-        </w:rPr>
-        <w:t>postcss</w:t>
-      </w:r>
-      <w:proofErr w:type="spellEnd"/>
+      <w:r>
+        <w:rPr>
+          <w:rFonts w:ascii="Times New Roman" w:hAnsi="Times New Roman" w:cs="Times New Roman"/>
+        </w:rPr>
+        <w:t>springMVC, semantic UI, SASS/SCSS, gulp, webpack</w:t>
+      </w:r>
+      <w:r>
+        <w:rPr>
+          <w:rFonts w:ascii="Times New Roman" w:hAnsi="Times New Roman" w:cs="Times New Roman"/>
+        </w:rPr>
+        <w:t>, postcss</w:t>
+      </w:r>
     </w:p>
     <w:p>
       <w:pPr>
@@ -1031,19 +911,11 @@
           <w:rFonts w:ascii="Times New Roman" w:hAnsi="Times New Roman" w:cs="Times New Roman"/>
         </w:rPr>
       </w:pPr>
-      <w:proofErr w:type="spellStart"/>
-      <w:r>
-        <w:rPr>
-          <w:rFonts w:ascii="Times New Roman" w:hAnsi="Times New Roman" w:cs="Times New Roman"/>
-        </w:rPr>
-        <w:t>Git</w:t>
-      </w:r>
-      <w:proofErr w:type="spellEnd"/>
-      <w:r>
-        <w:rPr>
-          <w:rFonts w:ascii="Times New Roman" w:hAnsi="Times New Roman" w:cs="Times New Roman"/>
-        </w:rPr>
-        <w:t xml:space="preserve">, Adobe After Effects, </w:t>
+      <w:r>
+        <w:rPr>
+          <w:rFonts w:ascii="Times New Roman" w:hAnsi="Times New Roman" w:cs="Times New Roman"/>
+        </w:rPr>
+        <w:t xml:space="preserve">Git, Adobe After Effects, </w:t>
       </w:r>
       <w:r>
         <w:rPr>
@@ -1085,14 +957,7 @@
         <w:rPr>
           <w:rFonts w:ascii="Times New Roman" w:hAnsi="Times New Roman" w:cs="Times New Roman"/>
         </w:rPr>
-        <w:t xml:space="preserve">University of Alberta, </w:t>
-      </w:r>
-      <w:proofErr w:type="spellStart"/>
-      <w:r>
-        <w:rPr>
-          <w:rFonts w:ascii="Times New Roman" w:hAnsi="Times New Roman" w:cs="Times New Roman"/>
-        </w:rPr>
-        <w:t>M</w:t>
+        <w:t>University of Alberta, M</w:t>
       </w:r>
       <w:r>
         <w:rPr>
@@ -1104,14 +969,7 @@
         <w:rPr>
           <w:rFonts w:ascii="Times New Roman" w:hAnsi="Times New Roman" w:cs="Times New Roman"/>
         </w:rPr>
-        <w:t>c</w:t>
-      </w:r>
-      <w:proofErr w:type="spellEnd"/>
-      <w:r>
-        <w:rPr>
-          <w:rFonts w:ascii="Times New Roman" w:hAnsi="Times New Roman" w:cs="Times New Roman"/>
-        </w:rPr>
-        <w:t xml:space="preserve"> (GPA: 4.0/4.0)                                          </w:t>
+        <w:t xml:space="preserve">c (GPA: 4.0/4.0)                                          </w:t>
       </w:r>
       <w:r>
         <w:rPr>
@@ -1139,21 +997,7 @@
         <w:rPr>
           <w:rFonts w:ascii="Times New Roman" w:hAnsi="Times New Roman" w:cs="Times New Roman"/>
         </w:rPr>
-        <w:t xml:space="preserve">University of Science and Technology of China, </w:t>
-      </w:r>
-      <w:proofErr w:type="spellStart"/>
-      <w:r>
-        <w:rPr>
-          <w:rFonts w:ascii="Times New Roman" w:hAnsi="Times New Roman" w:cs="Times New Roman"/>
-        </w:rPr>
-        <w:t>B.Eng</w:t>
-      </w:r>
-      <w:proofErr w:type="spellEnd"/>
-      <w:r>
-        <w:rPr>
-          <w:rFonts w:ascii="Times New Roman" w:hAnsi="Times New Roman" w:cs="Times New Roman"/>
-        </w:rPr>
-        <w:t xml:space="preserve">                                                                                     (2011 – 2015)</w:t>
+        <w:t>University of Science and Technology of China, B.Eng                                                                                     (2011 – 2015)</w:t>
       </w:r>
     </w:p>
     <w:sectPr>
@@ -1189,7 +1033,7 @@
         <v:path o:extrusionok="f" gradientshapeok="t" o:connecttype="rect"/>
         <o:lock v:ext="edit" aspectratio="t"/>
       </v:shapetype>
-      <v:shape id="_x0000_i1066" type="#_x0000_t75" style="width:11.5pt;height:11.5pt" o:bullet="t">
+      <v:shape id="_x0000_i1068" type="#_x0000_t75" style="width:11.5pt;height:11.5pt" o:bullet="t">
         <v:imagedata r:id="rId1" o:title="mso8B61"/>
       </v:shape>
     </w:pict>
@@ -2492,7 +2336,7 @@
 </file>
 
 <file path=customXml/itemProps1.xml><?xml version="1.0" encoding="utf-8"?>
-<ds:datastoreItem xmlns:ds="http://schemas.openxmlformats.org/officeDocument/2006/customXml" ds:itemID="{15417DF4-6928-4A53-AD3B-FC3430B848A3}">
+<ds:datastoreItem xmlns:ds="http://schemas.openxmlformats.org/officeDocument/2006/customXml" ds:itemID="{D011019B-5165-4D11-88DA-74A14F3E52F2}">
   <ds:schemaRefs>
     <ds:schemaRef ds:uri="http://schemas.openxmlformats.org/officeDocument/2006/bibliography"/>
   </ds:schemaRefs>

</xml_diff>